<commit_message>
Update document formatting and add mount STL
</commit_message>
<xml_diff>
--- a/documentation/ISB Technical Documentation.docx
+++ b/documentation/ISB Technical Documentation.docx
@@ -68,13 +68,30 @@
     <w:p/>
     <w:p/>
     <w:p/>
-    <w:p/>
+    <w:p>
+      <w:pPr>
+        <w:jc w:val="center"/>
+      </w:pPr>
+      <w:r>
+        <w:t>Capstone 2020 Handover Documentation</w:t>
+      </w:r>
+      <w:r>
+        <w:br/>
+        <w:t>Prepared by: Joshua Want</w:t>
+      </w:r>
+    </w:p>
     <w:p/>
     <w:p/>
     <w:p/>
     <w:p/>
     <w:sdt>
       <w:sdtPr>
+        <w:rPr>
+          <w:rFonts w:asciiTheme="minorHAnsi" w:eastAsiaTheme="minorHAnsi" w:hAnsiTheme="minorHAnsi" w:cstheme="minorBidi"/>
+          <w:color w:val="auto"/>
+          <w:sz w:val="22"/>
+          <w:szCs w:val="22"/>
+        </w:rPr>
         <w:id w:val="-606892783"/>
         <w:docPartObj>
           <w:docPartGallery w:val="Table of Contents"/>
@@ -83,14 +100,9 @@
       </w:sdtPr>
       <w:sdtEndPr>
         <w:rPr>
-          <w:rFonts w:asciiTheme="minorHAnsi" w:eastAsiaTheme="minorHAnsi" w:hAnsiTheme="minorHAnsi" w:cstheme="minorBidi"/>
-          <w:b/>
-          <w:bCs/>
+          <w:rFonts w:eastAsiaTheme="minorEastAsia"/>
+          <w:smallCaps w:val="0"/>
           <w:noProof/>
-          <w:color w:val="auto"/>
-          <w:sz w:val="22"/>
-          <w:szCs w:val="22"/>
-          <w:lang w:val="en-AU"/>
         </w:rPr>
       </w:sdtEndPr>
       <w:sdtContent>
@@ -109,7 +121,6 @@
               <w:tab w:val="right" w:leader="dot" w:pos="9016"/>
             </w:tabs>
             <w:rPr>
-              <w:rFonts w:eastAsiaTheme="minorEastAsia"/>
               <w:noProof/>
               <w:lang w:eastAsia="en-AU"/>
             </w:rPr>
@@ -123,7 +134,7 @@
           <w:r>
             <w:fldChar w:fldCharType="separate"/>
           </w:r>
-          <w:hyperlink w:anchor="_Toc50394598" w:history="1">
+          <w:hyperlink w:anchor="_Toc50715131" w:history="1">
             <w:r>
               <w:rPr>
                 <w:rStyle w:val="Hyperlink"/>
@@ -150,147 +161,7 @@
                 <w:noProof/>
                 <w:webHidden/>
               </w:rPr>
-              <w:instrText xml:space="preserve"> PAGEREF _Toc50394598 \h </w:instrText>
-            </w:r>
-            <w:r>
-              <w:rPr>
-                <w:noProof/>
-                <w:webHidden/>
-              </w:rPr>
-            </w:r>
-            <w:r>
-              <w:rPr>
-                <w:noProof/>
-                <w:webHidden/>
-              </w:rPr>
-              <w:fldChar w:fldCharType="separate"/>
-            </w:r>
-            <w:r>
-              <w:rPr>
-                <w:noProof/>
-                <w:webHidden/>
-              </w:rPr>
-              <w:t>2</w:t>
-            </w:r>
-            <w:r>
-              <w:rPr>
-                <w:noProof/>
-                <w:webHidden/>
-              </w:rPr>
-              <w:fldChar w:fldCharType="end"/>
-            </w:r>
-          </w:hyperlink>
-        </w:p>
-        <w:p>
-          <w:pPr>
-            <w:pStyle w:val="TOC2"/>
-            <w:tabs>
-              <w:tab w:val="right" w:leader="dot" w:pos="9016"/>
-            </w:tabs>
-            <w:rPr>
-              <w:rFonts w:eastAsiaTheme="minorEastAsia"/>
-              <w:noProof/>
-              <w:lang w:eastAsia="en-AU"/>
-            </w:rPr>
-          </w:pPr>
-          <w:hyperlink w:anchor="_Toc50394599" w:history="1">
-            <w:r>
-              <w:rPr>
-                <w:rStyle w:val="Hyperlink"/>
-                <w:noProof/>
-              </w:rPr>
-              <w:t>Parts Used</w:t>
-            </w:r>
-            <w:r>
-              <w:rPr>
-                <w:noProof/>
-                <w:webHidden/>
-              </w:rPr>
-              <w:tab/>
-            </w:r>
-            <w:r>
-              <w:rPr>
-                <w:noProof/>
-                <w:webHidden/>
-              </w:rPr>
-              <w:fldChar w:fldCharType="begin"/>
-            </w:r>
-            <w:r>
-              <w:rPr>
-                <w:noProof/>
-                <w:webHidden/>
-              </w:rPr>
-              <w:instrText xml:space="preserve"> PAGEREF _Toc50394599 \h </w:instrText>
-            </w:r>
-            <w:r>
-              <w:rPr>
-                <w:noProof/>
-                <w:webHidden/>
-              </w:rPr>
-            </w:r>
-            <w:r>
-              <w:rPr>
-                <w:noProof/>
-                <w:webHidden/>
-              </w:rPr>
-              <w:fldChar w:fldCharType="separate"/>
-            </w:r>
-            <w:r>
-              <w:rPr>
-                <w:noProof/>
-                <w:webHidden/>
-              </w:rPr>
-              <w:t>2</w:t>
-            </w:r>
-            <w:r>
-              <w:rPr>
-                <w:noProof/>
-                <w:webHidden/>
-              </w:rPr>
-              <w:fldChar w:fldCharType="end"/>
-            </w:r>
-          </w:hyperlink>
-        </w:p>
-        <w:p>
-          <w:pPr>
-            <w:pStyle w:val="TOC2"/>
-            <w:tabs>
-              <w:tab w:val="right" w:leader="dot" w:pos="9016"/>
-            </w:tabs>
-            <w:rPr>
-              <w:rFonts w:eastAsiaTheme="minorEastAsia"/>
-              <w:noProof/>
-              <w:lang w:eastAsia="en-AU"/>
-            </w:rPr>
-          </w:pPr>
-          <w:hyperlink w:anchor="_Toc50394600" w:history="1">
-            <w:r>
-              <w:rPr>
-                <w:rStyle w:val="Hyperlink"/>
-                <w:noProof/>
-              </w:rPr>
-              <w:t>Pin out connections for Pi</w:t>
-            </w:r>
-            <w:r>
-              <w:rPr>
-                <w:noProof/>
-                <w:webHidden/>
-              </w:rPr>
-              <w:tab/>
-            </w:r>
-            <w:r>
-              <w:rPr>
-                <w:noProof/>
-                <w:webHidden/>
-              </w:rPr>
-              <w:fldChar w:fldCharType="begin"/>
-            </w:r>
-            <w:r>
-              <w:rPr>
-                <w:noProof/>
-                <w:webHidden/>
-              </w:rPr>
-              <w:instrText xml:space="preserve"> PAGEREF _Toc50394600 \h </w:instrText>
+              <w:instrText xml:space="preserve"> PAGEREF _Toc50715131 \h </w:instrText>
             </w:r>
             <w:r>
               <w:rPr>
@@ -328,12 +199,149 @@
               <w:tab w:val="right" w:leader="dot" w:pos="9016"/>
             </w:tabs>
             <w:rPr>
-              <w:rFonts w:eastAsiaTheme="minorEastAsia"/>
               <w:noProof/>
               <w:lang w:eastAsia="en-AU"/>
             </w:rPr>
           </w:pPr>
-          <w:hyperlink w:anchor="_Toc50394601" w:history="1">
+          <w:hyperlink w:anchor="_Toc50715132" w:history="1">
+            <w:r>
+              <w:rPr>
+                <w:rStyle w:val="Hyperlink"/>
+                <w:noProof/>
+              </w:rPr>
+              <w:t>Parts Used</w:t>
+            </w:r>
+            <w:r>
+              <w:rPr>
+                <w:noProof/>
+                <w:webHidden/>
+              </w:rPr>
+              <w:tab/>
+            </w:r>
+            <w:r>
+              <w:rPr>
+                <w:noProof/>
+                <w:webHidden/>
+              </w:rPr>
+              <w:fldChar w:fldCharType="begin"/>
+            </w:r>
+            <w:r>
+              <w:rPr>
+                <w:noProof/>
+                <w:webHidden/>
+              </w:rPr>
+              <w:instrText xml:space="preserve"> PAGEREF _Toc50715132 \h </w:instrText>
+            </w:r>
+            <w:r>
+              <w:rPr>
+                <w:noProof/>
+                <w:webHidden/>
+              </w:rPr>
+            </w:r>
+            <w:r>
+              <w:rPr>
+                <w:noProof/>
+                <w:webHidden/>
+              </w:rPr>
+              <w:fldChar w:fldCharType="separate"/>
+            </w:r>
+            <w:r>
+              <w:rPr>
+                <w:noProof/>
+                <w:webHidden/>
+              </w:rPr>
+              <w:t>3</w:t>
+            </w:r>
+            <w:r>
+              <w:rPr>
+                <w:noProof/>
+                <w:webHidden/>
+              </w:rPr>
+              <w:fldChar w:fldCharType="end"/>
+            </w:r>
+          </w:hyperlink>
+        </w:p>
+        <w:p>
+          <w:pPr>
+            <w:pStyle w:val="TOC2"/>
+            <w:tabs>
+              <w:tab w:val="right" w:leader="dot" w:pos="9016"/>
+            </w:tabs>
+            <w:rPr>
+              <w:noProof/>
+              <w:lang w:eastAsia="en-AU"/>
+            </w:rPr>
+          </w:pPr>
+          <w:hyperlink w:anchor="_Toc50715133" w:history="1">
+            <w:r>
+              <w:rPr>
+                <w:rStyle w:val="Hyperlink"/>
+                <w:noProof/>
+              </w:rPr>
+              <w:t>Default Pin out connections for Pi</w:t>
+            </w:r>
+            <w:r>
+              <w:rPr>
+                <w:noProof/>
+                <w:webHidden/>
+              </w:rPr>
+              <w:tab/>
+            </w:r>
+            <w:r>
+              <w:rPr>
+                <w:noProof/>
+                <w:webHidden/>
+              </w:rPr>
+              <w:fldChar w:fldCharType="begin"/>
+            </w:r>
+            <w:r>
+              <w:rPr>
+                <w:noProof/>
+                <w:webHidden/>
+              </w:rPr>
+              <w:instrText xml:space="preserve"> PAGEREF _Toc50715133 \h </w:instrText>
+            </w:r>
+            <w:r>
+              <w:rPr>
+                <w:noProof/>
+                <w:webHidden/>
+              </w:rPr>
+            </w:r>
+            <w:r>
+              <w:rPr>
+                <w:noProof/>
+                <w:webHidden/>
+              </w:rPr>
+              <w:fldChar w:fldCharType="separate"/>
+            </w:r>
+            <w:r>
+              <w:rPr>
+                <w:noProof/>
+                <w:webHidden/>
+              </w:rPr>
+              <w:t>4</w:t>
+            </w:r>
+            <w:r>
+              <w:rPr>
+                <w:noProof/>
+                <w:webHidden/>
+              </w:rPr>
+              <w:fldChar w:fldCharType="end"/>
+            </w:r>
+          </w:hyperlink>
+        </w:p>
+        <w:p>
+          <w:pPr>
+            <w:pStyle w:val="TOC2"/>
+            <w:tabs>
+              <w:tab w:val="right" w:leader="dot" w:pos="9016"/>
+            </w:tabs>
+            <w:rPr>
+              <w:noProof/>
+              <w:lang w:eastAsia="en-AU"/>
+            </w:rPr>
+          </w:pPr>
+          <w:hyperlink w:anchor="_Toc50715134" w:history="1">
             <w:r>
               <w:rPr>
                 <w:rStyle w:val="Hyperlink"/>
@@ -360,7 +368,7 @@
                 <w:noProof/>
                 <w:webHidden/>
               </w:rPr>
-              <w:instrText xml:space="preserve"> PAGEREF _Toc50394601 \h </w:instrText>
+              <w:instrText xml:space="preserve"> PAGEREF _Toc50715134 \h </w:instrText>
             </w:r>
             <w:r>
               <w:rPr>
@@ -398,12 +406,11 @@
               <w:tab w:val="right" w:leader="dot" w:pos="9016"/>
             </w:tabs>
             <w:rPr>
-              <w:rFonts w:eastAsiaTheme="minorEastAsia"/>
               <w:noProof/>
               <w:lang w:eastAsia="en-AU"/>
             </w:rPr>
           </w:pPr>
-          <w:hyperlink w:anchor="_Toc50394602" w:history="1">
+          <w:hyperlink w:anchor="_Toc50715135" w:history="1">
             <w:r>
               <w:rPr>
                 <w:rStyle w:val="Hyperlink"/>
@@ -430,7 +437,7 @@
                 <w:noProof/>
                 <w:webHidden/>
               </w:rPr>
-              <w:instrText xml:space="preserve"> PAGEREF _Toc50394602 \h </w:instrText>
+              <w:instrText xml:space="preserve"> PAGEREF _Toc50715135 \h </w:instrText>
             </w:r>
             <w:r>
               <w:rPr>
@@ -468,12 +475,11 @@
               <w:tab w:val="right" w:leader="dot" w:pos="9016"/>
             </w:tabs>
             <w:rPr>
-              <w:rFonts w:eastAsiaTheme="minorEastAsia"/>
               <w:noProof/>
               <w:lang w:eastAsia="en-AU"/>
             </w:rPr>
           </w:pPr>
-          <w:hyperlink w:anchor="_Toc50394603" w:history="1">
+          <w:hyperlink w:anchor="_Toc50715136" w:history="1">
             <w:r>
               <w:rPr>
                 <w:rStyle w:val="Hyperlink"/>
@@ -500,7 +506,7 @@
                 <w:noProof/>
                 <w:webHidden/>
               </w:rPr>
-              <w:instrText xml:space="preserve"> PAGEREF _Toc50394603 \h </w:instrText>
+              <w:instrText xml:space="preserve"> PAGEREF _Toc50715136 \h </w:instrText>
             </w:r>
             <w:r>
               <w:rPr>
@@ -538,12 +544,11 @@
               <w:tab w:val="right" w:leader="dot" w:pos="9016"/>
             </w:tabs>
             <w:rPr>
-              <w:rFonts w:eastAsiaTheme="minorEastAsia"/>
               <w:noProof/>
               <w:lang w:eastAsia="en-AU"/>
             </w:rPr>
           </w:pPr>
-          <w:hyperlink w:anchor="_Toc50394604" w:history="1">
+          <w:hyperlink w:anchor="_Toc50715137" w:history="1">
             <w:r>
               <w:rPr>
                 <w:rStyle w:val="Hyperlink"/>
@@ -570,7 +575,7 @@
                 <w:noProof/>
                 <w:webHidden/>
               </w:rPr>
-              <w:instrText xml:space="preserve"> PAGEREF _Toc50394604 \h </w:instrText>
+              <w:instrText xml:space="preserve"> PAGEREF _Toc50715137 \h </w:instrText>
             </w:r>
             <w:r>
               <w:rPr>
@@ -590,7 +595,7 @@
                 <w:noProof/>
                 <w:webHidden/>
               </w:rPr>
-              <w:t>5</w:t>
+              <w:t>6</w:t>
             </w:r>
             <w:r>
               <w:rPr>
@@ -639,7 +644,7 @@
       <w:pPr>
         <w:pStyle w:val="Heading1"/>
       </w:pPr>
-      <w:bookmarkStart w:id="0" w:name="_Toc50394598"/>
+      <w:bookmarkStart w:id="0" w:name="_Toc50715131"/>
       <w:r>
         <w:lastRenderedPageBreak/>
         <w:t>Hardware Specifications</w:t>
@@ -657,7 +662,7 @@
       <w:pPr>
         <w:pStyle w:val="Heading2"/>
       </w:pPr>
-      <w:bookmarkStart w:id="1" w:name="_Toc50394599"/>
+      <w:bookmarkStart w:id="1" w:name="_Toc50715132"/>
       <w:r>
         <w:t>Parts Used</w:t>
       </w:r>
@@ -982,15 +987,13 @@
     <w:p/>
     <w:p/>
     <w:p/>
-    <w:p/>
-    <w:p/>
-    <w:p/>
     <w:p>
       <w:pPr>
         <w:pStyle w:val="Heading2"/>
       </w:pPr>
-      <w:bookmarkStart w:id="2" w:name="_Toc50394600"/>
-      <w:r>
+      <w:bookmarkStart w:id="2" w:name="_Toc50715133"/>
+      <w:r>
+        <w:lastRenderedPageBreak/>
         <w:t xml:space="preserve">Default </w:t>
       </w:r>
       <w:r>
@@ -1308,7 +1311,7 @@
       <w:pPr>
         <w:pStyle w:val="Heading2"/>
       </w:pPr>
-      <w:bookmarkStart w:id="3" w:name="_Toc50394601"/>
+      <w:bookmarkStart w:id="3" w:name="_Toc50715134"/>
       <w:r>
         <w:t>Circuit Design</w:t>
       </w:r>
@@ -1319,7 +1322,7 @@
       <w:pPr>
         <w:pStyle w:val="Heading3"/>
       </w:pPr>
-      <w:bookmarkStart w:id="4" w:name="_Toc50394602"/>
+      <w:bookmarkStart w:id="4" w:name="_Toc50715135"/>
       <w:r>
         <w:t>Outputs</w:t>
       </w:r>
@@ -1332,7 +1335,13 @@
     </w:p>
     <w:p>
       <w:r>
-        <w:t>This document will break it down into 2 different categories and provide designs for both</w:t>
+        <w:t>This document will break it down into 2 different categories and provide</w:t>
+      </w:r>
+      <w:r>
+        <w:t xml:space="preserve"> high overview</w:t>
+      </w:r>
+      <w:r>
+        <w:t xml:space="preserve"> designs for both</w:t>
       </w:r>
     </w:p>
     <w:p>
@@ -1541,7 +1550,7 @@
       <w:pPr>
         <w:pStyle w:val="Heading1"/>
       </w:pPr>
-      <w:bookmarkStart w:id="5" w:name="_Toc50394603"/>
+      <w:bookmarkStart w:id="5" w:name="_Toc50715136"/>
       <w:r>
         <w:t>Software</w:t>
       </w:r>
@@ -1585,9 +1594,8 @@
       <w:pPr>
         <w:pStyle w:val="Heading2"/>
       </w:pPr>
-      <w:bookmarkStart w:id="6" w:name="_Toc50394604"/>
-      <w:r>
-        <w:lastRenderedPageBreak/>
+      <w:bookmarkStart w:id="6" w:name="_Toc50715137"/>
+      <w:r>
         <w:t>Basic Page tags</w:t>
       </w:r>
       <w:bookmarkEnd w:id="6"/>
@@ -3639,7 +3647,6 @@
           <w:szCs w:val="21"/>
           <w:lang w:eastAsia="en-AU"/>
         </w:rPr>
-        <w:lastRenderedPageBreak/>
         <w:t>    </w:t>
       </w:r>
       <w:proofErr w:type="gramStart"/>
@@ -6546,6 +6553,7 @@
           <w:szCs w:val="21"/>
           <w:lang w:eastAsia="en-AU"/>
         </w:rPr>
+        <w:lastRenderedPageBreak/>
         <w:t>                </w:t>
       </w:r>
       <w:r>
@@ -6833,7 +6841,6 @@
           <w:szCs w:val="21"/>
           <w:lang w:eastAsia="en-AU"/>
         </w:rPr>
-        <w:lastRenderedPageBreak/>
         <w:t>                </w:t>
       </w:r>
       <w:r>
@@ -9350,14 +9357,16 @@
       </w:pPr>
     </w:p>
     <w:p/>
-    <w:p/>
-    <w:p/>
-    <w:p/>
-    <w:p/>
-    <w:p/>
-    <w:p>
-      <w:r>
-        <w:t>At the end of the game there is a readback of the story created. This is represented in the JSON with the follow page. Note, all story sections must have equal lengths, and there must be the same amount of these JSON pages as there are in the sum of all 3 sections (e.g.  sections are all 5 pages long, there are 3 sections, so we have 15 of these pages at the end)</w:t>
+    <w:p>
+      <w:r>
+        <w:lastRenderedPageBreak/>
+        <w:t xml:space="preserve">At the end of the game there is a readback of the story created. This is represented in the JSON with the follow page. Note, all story sections must have equal lengths, and there must be the same amount of these </w:t>
+      </w:r>
+      <w:r>
+        <w:t xml:space="preserve">readback </w:t>
+      </w:r>
+      <w:r>
+        <w:t>pages as there are in the sum of all 3 sections (e.g.  sections are all 5 pages long, there are 3 sections, so we have 15 of these pages at the end)</w:t>
       </w:r>
     </w:p>
     <w:p>
@@ -11497,8 +11506,133 @@
       </w:rPr>
     </w:lvl>
   </w:abstractNum>
+  <w:abstractNum w:abstractNumId="1" w15:restartNumberingAfterBreak="0">
+    <w:nsid w:val="1482775B"/>
+    <w:multiLevelType w:val="multilevel"/>
+    <w:tmpl w:val="0EBA3C40"/>
+    <w:lvl w:ilvl="0">
+      <w:start w:val="1"/>
+      <w:numFmt w:val="decimal"/>
+      <w:pStyle w:val="Heading1"/>
+      <w:lvlText w:val="%1"/>
+      <w:lvlJc w:val="left"/>
+      <w:pPr>
+        <w:ind w:left="432" w:hanging="432"/>
+      </w:pPr>
+    </w:lvl>
+    <w:lvl w:ilvl="1">
+      <w:start w:val="1"/>
+      <w:numFmt w:val="decimal"/>
+      <w:pStyle w:val="Heading2"/>
+      <w:lvlText w:val="%1.%2"/>
+      <w:lvlJc w:val="left"/>
+      <w:pPr>
+        <w:ind w:left="576" w:hanging="576"/>
+      </w:pPr>
+    </w:lvl>
+    <w:lvl w:ilvl="2">
+      <w:start w:val="1"/>
+      <w:numFmt w:val="decimal"/>
+      <w:pStyle w:val="Heading3"/>
+      <w:lvlText w:val="%1.%2.%3"/>
+      <w:lvlJc w:val="left"/>
+      <w:pPr>
+        <w:ind w:left="720" w:hanging="720"/>
+      </w:pPr>
+    </w:lvl>
+    <w:lvl w:ilvl="3">
+      <w:start w:val="1"/>
+      <w:numFmt w:val="decimal"/>
+      <w:pStyle w:val="Heading4"/>
+      <w:lvlText w:val="%1.%2.%3.%4"/>
+      <w:lvlJc w:val="left"/>
+      <w:pPr>
+        <w:ind w:left="864" w:hanging="864"/>
+      </w:pPr>
+    </w:lvl>
+    <w:lvl w:ilvl="4">
+      <w:start w:val="1"/>
+      <w:numFmt w:val="decimal"/>
+      <w:pStyle w:val="Heading5"/>
+      <w:lvlText w:val="%1.%2.%3.%4.%5"/>
+      <w:lvlJc w:val="left"/>
+      <w:pPr>
+        <w:ind w:left="1008" w:hanging="1008"/>
+      </w:pPr>
+    </w:lvl>
+    <w:lvl w:ilvl="5">
+      <w:start w:val="1"/>
+      <w:numFmt w:val="decimal"/>
+      <w:pStyle w:val="Heading6"/>
+      <w:lvlText w:val="%1.%2.%3.%4.%5.%6"/>
+      <w:lvlJc w:val="left"/>
+      <w:pPr>
+        <w:ind w:left="1152" w:hanging="1152"/>
+      </w:pPr>
+    </w:lvl>
+    <w:lvl w:ilvl="6">
+      <w:start w:val="1"/>
+      <w:numFmt w:val="decimal"/>
+      <w:pStyle w:val="Heading7"/>
+      <w:lvlText w:val="%1.%2.%3.%4.%5.%6.%7"/>
+      <w:lvlJc w:val="left"/>
+      <w:pPr>
+        <w:ind w:left="1296" w:hanging="1296"/>
+      </w:pPr>
+    </w:lvl>
+    <w:lvl w:ilvl="7">
+      <w:start w:val="1"/>
+      <w:numFmt w:val="decimal"/>
+      <w:pStyle w:val="Heading8"/>
+      <w:lvlText w:val="%1.%2.%3.%4.%5.%6.%7.%8"/>
+      <w:lvlJc w:val="left"/>
+      <w:pPr>
+        <w:ind w:left="1440" w:hanging="1440"/>
+      </w:pPr>
+    </w:lvl>
+    <w:lvl w:ilvl="8">
+      <w:start w:val="1"/>
+      <w:numFmt w:val="decimal"/>
+      <w:pStyle w:val="Heading9"/>
+      <w:lvlText w:val="%1.%2.%3.%4.%5.%6.%7.%8.%9"/>
+      <w:lvlJc w:val="left"/>
+      <w:pPr>
+        <w:ind w:left="1584" w:hanging="1584"/>
+      </w:pPr>
+    </w:lvl>
+  </w:abstractNum>
   <w:num w:numId="1">
     <w:abstractNumId w:val="0"/>
+  </w:num>
+  <w:num w:numId="2">
+    <w:abstractNumId w:val="1"/>
+  </w:num>
+  <w:num w:numId="3">
+    <w:abstractNumId w:val="1"/>
+  </w:num>
+  <w:num w:numId="4">
+    <w:abstractNumId w:val="1"/>
+  </w:num>
+  <w:num w:numId="5">
+    <w:abstractNumId w:val="1"/>
+  </w:num>
+  <w:num w:numId="6">
+    <w:abstractNumId w:val="1"/>
+  </w:num>
+  <w:num w:numId="7">
+    <w:abstractNumId w:val="1"/>
+  </w:num>
+  <w:num w:numId="8">
+    <w:abstractNumId w:val="1"/>
+  </w:num>
+  <w:num w:numId="9">
+    <w:abstractNumId w:val="1"/>
+  </w:num>
+  <w:num w:numId="10">
+    <w:abstractNumId w:val="1"/>
+  </w:num>
+  <w:num w:numId="11">
+    <w:abstractNumId w:val="1"/>
   </w:num>
 </w:numbering>
 </file>
@@ -11508,7 +11642,7 @@
   <w:docDefaults>
     <w:rPrDefault>
       <w:rPr>
-        <w:rFonts w:asciiTheme="minorHAnsi" w:eastAsiaTheme="minorHAnsi" w:hAnsiTheme="minorHAnsi" w:cstheme="minorBidi"/>
+        <w:rFonts w:asciiTheme="minorHAnsi" w:eastAsiaTheme="minorEastAsia" w:hAnsiTheme="minorHAnsi" w:cstheme="minorBidi"/>
         <w:sz w:val="22"/>
         <w:szCs w:val="22"/>
         <w:lang w:val="en-AU" w:eastAsia="en-US" w:bidi="ar-SA"/>
@@ -11901,6 +12035,7 @@
   <w:style w:type="paragraph" w:default="1" w:styleId="Normal">
     <w:name w:val="Normal"/>
     <w:qFormat/>
+    <w:rsid w:val="007A07F1"/>
   </w:style>
   <w:style w:type="paragraph" w:styleId="Heading1">
     <w:name w:val="heading 1"/>
@@ -11909,18 +12044,27 @@
     <w:link w:val="Heading1Char"/>
     <w:uiPriority w:val="9"/>
     <w:qFormat/>
-    <w:rsid w:val="008C4C64"/>
+    <w:rsid w:val="007A07F1"/>
     <w:pPr>
       <w:keepNext/>
       <w:keepLines/>
-      <w:spacing w:before="240" w:after="0"/>
+      <w:numPr>
+        <w:numId w:val="11"/>
+      </w:numPr>
+      <w:pBdr>
+        <w:bottom w:val="single" w:sz="4" w:space="1" w:color="595959" w:themeColor="text1" w:themeTint="A6"/>
+      </w:pBdr>
+      <w:spacing w:before="360"/>
       <w:outlineLvl w:val="0"/>
     </w:pPr>
     <w:rPr>
       <w:rFonts w:asciiTheme="majorHAnsi" w:eastAsiaTheme="majorEastAsia" w:hAnsiTheme="majorHAnsi" w:cstheme="majorBidi"/>
-      <w:color w:val="2F5496" w:themeColor="accent1" w:themeShade="BF"/>
-      <w:sz w:val="32"/>
-      <w:szCs w:val="32"/>
+      <w:b/>
+      <w:bCs/>
+      <w:smallCaps/>
+      <w:color w:val="000000" w:themeColor="text1"/>
+      <w:sz w:val="36"/>
+      <w:szCs w:val="36"/>
     </w:rPr>
   </w:style>
   <w:style w:type="paragraph" w:styleId="Heading2">
@@ -11931,18 +12075,25 @@
     <w:uiPriority w:val="9"/>
     <w:unhideWhenUsed/>
     <w:qFormat/>
-    <w:rsid w:val="00E02E7C"/>
+    <w:rsid w:val="007A07F1"/>
     <w:pPr>
       <w:keepNext/>
       <w:keepLines/>
-      <w:spacing w:before="40" w:after="0"/>
+      <w:numPr>
+        <w:ilvl w:val="1"/>
+        <w:numId w:val="11"/>
+      </w:numPr>
+      <w:spacing w:before="360" w:after="0"/>
       <w:outlineLvl w:val="1"/>
     </w:pPr>
     <w:rPr>
       <w:rFonts w:asciiTheme="majorHAnsi" w:eastAsiaTheme="majorEastAsia" w:hAnsiTheme="majorHAnsi" w:cstheme="majorBidi"/>
-      <w:color w:val="2F5496" w:themeColor="accent1" w:themeShade="BF"/>
-      <w:sz w:val="26"/>
-      <w:szCs w:val="26"/>
+      <w:b/>
+      <w:bCs/>
+      <w:smallCaps/>
+      <w:color w:val="000000" w:themeColor="text1"/>
+      <w:sz w:val="28"/>
+      <w:szCs w:val="28"/>
     </w:rPr>
   </w:style>
   <w:style w:type="paragraph" w:styleId="Heading3">
@@ -11953,18 +12104,22 @@
     <w:uiPriority w:val="9"/>
     <w:unhideWhenUsed/>
     <w:qFormat/>
-    <w:rsid w:val="003878CA"/>
+    <w:rsid w:val="007A07F1"/>
     <w:pPr>
       <w:keepNext/>
       <w:keepLines/>
-      <w:spacing w:before="40" w:after="0"/>
+      <w:numPr>
+        <w:ilvl w:val="2"/>
+        <w:numId w:val="11"/>
+      </w:numPr>
+      <w:spacing w:before="200" w:after="0"/>
       <w:outlineLvl w:val="2"/>
     </w:pPr>
     <w:rPr>
       <w:rFonts w:asciiTheme="majorHAnsi" w:eastAsiaTheme="majorEastAsia" w:hAnsiTheme="majorHAnsi" w:cstheme="majorBidi"/>
-      <w:color w:val="1F3763" w:themeColor="accent1" w:themeShade="7F"/>
-      <w:sz w:val="24"/>
-      <w:szCs w:val="24"/>
+      <w:b/>
+      <w:bCs/>
+      <w:color w:val="000000" w:themeColor="text1"/>
     </w:rPr>
   </w:style>
   <w:style w:type="paragraph" w:styleId="Heading4">
@@ -11975,18 +12130,159 @@
     <w:uiPriority w:val="9"/>
     <w:unhideWhenUsed/>
     <w:qFormat/>
-    <w:rsid w:val="002D080E"/>
+    <w:rsid w:val="007A07F1"/>
     <w:pPr>
       <w:keepNext/>
       <w:keepLines/>
-      <w:spacing w:before="40" w:after="0"/>
+      <w:numPr>
+        <w:ilvl w:val="3"/>
+        <w:numId w:val="11"/>
+      </w:numPr>
+      <w:spacing w:before="200" w:after="0"/>
       <w:outlineLvl w:val="3"/>
+    </w:pPr>
+    <w:rPr>
+      <w:rFonts w:asciiTheme="majorHAnsi" w:eastAsiaTheme="majorEastAsia" w:hAnsiTheme="majorHAnsi" w:cstheme="majorBidi"/>
+      <w:b/>
+      <w:bCs/>
+      <w:i/>
+      <w:iCs/>
+      <w:color w:val="000000" w:themeColor="text1"/>
+    </w:rPr>
+  </w:style>
+  <w:style w:type="paragraph" w:styleId="Heading5">
+    <w:name w:val="heading 5"/>
+    <w:basedOn w:val="Normal"/>
+    <w:next w:val="Normal"/>
+    <w:link w:val="Heading5Char"/>
+    <w:uiPriority w:val="9"/>
+    <w:semiHidden/>
+    <w:unhideWhenUsed/>
+    <w:qFormat/>
+    <w:rsid w:val="007A07F1"/>
+    <w:pPr>
+      <w:keepNext/>
+      <w:keepLines/>
+      <w:numPr>
+        <w:ilvl w:val="4"/>
+        <w:numId w:val="11"/>
+      </w:numPr>
+      <w:spacing w:before="200" w:after="0"/>
+      <w:outlineLvl w:val="4"/>
+    </w:pPr>
+    <w:rPr>
+      <w:rFonts w:asciiTheme="majorHAnsi" w:eastAsiaTheme="majorEastAsia" w:hAnsiTheme="majorHAnsi" w:cstheme="majorBidi"/>
+      <w:color w:val="323E4F" w:themeColor="text2" w:themeShade="BF"/>
+    </w:rPr>
+  </w:style>
+  <w:style w:type="paragraph" w:styleId="Heading6">
+    <w:name w:val="heading 6"/>
+    <w:basedOn w:val="Normal"/>
+    <w:next w:val="Normal"/>
+    <w:link w:val="Heading6Char"/>
+    <w:uiPriority w:val="9"/>
+    <w:semiHidden/>
+    <w:unhideWhenUsed/>
+    <w:qFormat/>
+    <w:rsid w:val="007A07F1"/>
+    <w:pPr>
+      <w:keepNext/>
+      <w:keepLines/>
+      <w:numPr>
+        <w:ilvl w:val="5"/>
+        <w:numId w:val="11"/>
+      </w:numPr>
+      <w:spacing w:before="200" w:after="0"/>
+      <w:outlineLvl w:val="5"/>
     </w:pPr>
     <w:rPr>
       <w:rFonts w:asciiTheme="majorHAnsi" w:eastAsiaTheme="majorEastAsia" w:hAnsiTheme="majorHAnsi" w:cstheme="majorBidi"/>
       <w:i/>
       <w:iCs/>
-      <w:color w:val="2F5496" w:themeColor="accent1" w:themeShade="BF"/>
+      <w:color w:val="323E4F" w:themeColor="text2" w:themeShade="BF"/>
+    </w:rPr>
+  </w:style>
+  <w:style w:type="paragraph" w:styleId="Heading7">
+    <w:name w:val="heading 7"/>
+    <w:basedOn w:val="Normal"/>
+    <w:next w:val="Normal"/>
+    <w:link w:val="Heading7Char"/>
+    <w:uiPriority w:val="9"/>
+    <w:semiHidden/>
+    <w:unhideWhenUsed/>
+    <w:qFormat/>
+    <w:rsid w:val="007A07F1"/>
+    <w:pPr>
+      <w:keepNext/>
+      <w:keepLines/>
+      <w:numPr>
+        <w:ilvl w:val="6"/>
+        <w:numId w:val="11"/>
+      </w:numPr>
+      <w:spacing w:before="200" w:after="0"/>
+      <w:outlineLvl w:val="6"/>
+    </w:pPr>
+    <w:rPr>
+      <w:rFonts w:asciiTheme="majorHAnsi" w:eastAsiaTheme="majorEastAsia" w:hAnsiTheme="majorHAnsi" w:cstheme="majorBidi"/>
+      <w:i/>
+      <w:iCs/>
+      <w:color w:val="404040" w:themeColor="text1" w:themeTint="BF"/>
+    </w:rPr>
+  </w:style>
+  <w:style w:type="paragraph" w:styleId="Heading8">
+    <w:name w:val="heading 8"/>
+    <w:basedOn w:val="Normal"/>
+    <w:next w:val="Normal"/>
+    <w:link w:val="Heading8Char"/>
+    <w:uiPriority w:val="9"/>
+    <w:semiHidden/>
+    <w:unhideWhenUsed/>
+    <w:qFormat/>
+    <w:rsid w:val="007A07F1"/>
+    <w:pPr>
+      <w:keepNext/>
+      <w:keepLines/>
+      <w:numPr>
+        <w:ilvl w:val="7"/>
+        <w:numId w:val="11"/>
+      </w:numPr>
+      <w:spacing w:before="200" w:after="0"/>
+      <w:outlineLvl w:val="7"/>
+    </w:pPr>
+    <w:rPr>
+      <w:rFonts w:asciiTheme="majorHAnsi" w:eastAsiaTheme="majorEastAsia" w:hAnsiTheme="majorHAnsi" w:cstheme="majorBidi"/>
+      <w:color w:val="404040" w:themeColor="text1" w:themeTint="BF"/>
+      <w:sz w:val="20"/>
+      <w:szCs w:val="20"/>
+    </w:rPr>
+  </w:style>
+  <w:style w:type="paragraph" w:styleId="Heading9">
+    <w:name w:val="heading 9"/>
+    <w:basedOn w:val="Normal"/>
+    <w:next w:val="Normal"/>
+    <w:link w:val="Heading9Char"/>
+    <w:uiPriority w:val="9"/>
+    <w:semiHidden/>
+    <w:unhideWhenUsed/>
+    <w:qFormat/>
+    <w:rsid w:val="007A07F1"/>
+    <w:pPr>
+      <w:keepNext/>
+      <w:keepLines/>
+      <w:numPr>
+        <w:ilvl w:val="8"/>
+        <w:numId w:val="11"/>
+      </w:numPr>
+      <w:spacing w:before="200" w:after="0"/>
+      <w:outlineLvl w:val="8"/>
+    </w:pPr>
+    <w:rPr>
+      <w:rFonts w:asciiTheme="majorHAnsi" w:eastAsiaTheme="majorEastAsia" w:hAnsiTheme="majorHAnsi" w:cstheme="majorBidi"/>
+      <w:i/>
+      <w:iCs/>
+      <w:color w:val="404040" w:themeColor="text1" w:themeTint="BF"/>
+      <w:sz w:val="20"/>
+      <w:szCs w:val="20"/>
     </w:rPr>
   </w:style>
   <w:style w:type="character" w:default="1" w:styleId="DefaultParagraphFont">
@@ -12023,15 +12319,14 @@
     <w:link w:val="TitleChar"/>
     <w:uiPriority w:val="10"/>
     <w:qFormat/>
-    <w:rsid w:val="008C4C64"/>
+    <w:rsid w:val="007A07F1"/>
     <w:pPr>
       <w:spacing w:after="0" w:line="240" w:lineRule="auto"/>
       <w:contextualSpacing/>
     </w:pPr>
     <w:rPr>
       <w:rFonts w:asciiTheme="majorHAnsi" w:eastAsiaTheme="majorEastAsia" w:hAnsiTheme="majorHAnsi" w:cstheme="majorBidi"/>
-      <w:spacing w:val="-10"/>
-      <w:kern w:val="28"/>
+      <w:color w:val="000000" w:themeColor="text1"/>
       <w:sz w:val="56"/>
       <w:szCs w:val="56"/>
     </w:rPr>
@@ -12041,11 +12336,10 @@
     <w:basedOn w:val="DefaultParagraphFont"/>
     <w:link w:val="Title"/>
     <w:uiPriority w:val="10"/>
-    <w:rsid w:val="008C4C64"/>
+    <w:rsid w:val="007A07F1"/>
     <w:rPr>
       <w:rFonts w:asciiTheme="majorHAnsi" w:eastAsiaTheme="majorEastAsia" w:hAnsiTheme="majorHAnsi" w:cstheme="majorBidi"/>
-      <w:spacing w:val="-10"/>
-      <w:kern w:val="28"/>
+      <w:color w:val="000000" w:themeColor="text1"/>
       <w:sz w:val="56"/>
       <w:szCs w:val="56"/>
     </w:rPr>
@@ -12055,12 +12349,15 @@
     <w:basedOn w:val="DefaultParagraphFont"/>
     <w:link w:val="Heading1"/>
     <w:uiPriority w:val="9"/>
-    <w:rsid w:val="008C4C64"/>
+    <w:rsid w:val="007A07F1"/>
     <w:rPr>
       <w:rFonts w:asciiTheme="majorHAnsi" w:eastAsiaTheme="majorEastAsia" w:hAnsiTheme="majorHAnsi" w:cstheme="majorBidi"/>
-      <w:color w:val="2F5496" w:themeColor="accent1" w:themeShade="BF"/>
-      <w:sz w:val="32"/>
-      <w:szCs w:val="32"/>
+      <w:b/>
+      <w:bCs/>
+      <w:smallCaps/>
+      <w:color w:val="000000" w:themeColor="text1"/>
+      <w:sz w:val="36"/>
+      <w:szCs w:val="36"/>
     </w:rPr>
   </w:style>
   <w:style w:type="paragraph" w:styleId="TOCHeading">
@@ -12070,25 +12367,25 @@
     <w:uiPriority w:val="39"/>
     <w:unhideWhenUsed/>
     <w:qFormat/>
-    <w:rsid w:val="008C4C64"/>
+    <w:rsid w:val="007A07F1"/>
     <w:pPr>
       <w:outlineLvl w:val="9"/>
     </w:pPr>
-    <w:rPr>
-      <w:lang w:val="en-US"/>
-    </w:rPr>
   </w:style>
   <w:style w:type="character" w:customStyle="1" w:styleId="Heading2Char">
     <w:name w:val="Heading 2 Char"/>
     <w:basedOn w:val="DefaultParagraphFont"/>
     <w:link w:val="Heading2"/>
     <w:uiPriority w:val="9"/>
-    <w:rsid w:val="00E02E7C"/>
+    <w:rsid w:val="007A07F1"/>
     <w:rPr>
       <w:rFonts w:asciiTheme="majorHAnsi" w:eastAsiaTheme="majorEastAsia" w:hAnsiTheme="majorHAnsi" w:cstheme="majorBidi"/>
-      <w:color w:val="2F5496" w:themeColor="accent1" w:themeShade="BF"/>
-      <w:sz w:val="26"/>
-      <w:szCs w:val="26"/>
+      <w:b/>
+      <w:bCs/>
+      <w:smallCaps/>
+      <w:color w:val="000000" w:themeColor="text1"/>
+      <w:sz w:val="28"/>
+      <w:szCs w:val="28"/>
     </w:rPr>
   </w:style>
   <w:style w:type="paragraph" w:styleId="ListParagraph">
@@ -12126,12 +12423,12 @@
     <w:basedOn w:val="DefaultParagraphFont"/>
     <w:link w:val="Heading3"/>
     <w:uiPriority w:val="9"/>
-    <w:rsid w:val="003878CA"/>
+    <w:rsid w:val="007A07F1"/>
     <w:rPr>
       <w:rFonts w:asciiTheme="majorHAnsi" w:eastAsiaTheme="majorEastAsia" w:hAnsiTheme="majorHAnsi" w:cstheme="majorBidi"/>
-      <w:color w:val="1F3763" w:themeColor="accent1" w:themeShade="7F"/>
-      <w:sz w:val="24"/>
-      <w:szCs w:val="24"/>
+      <w:b/>
+      <w:bCs/>
+      <w:color w:val="000000" w:themeColor="text1"/>
     </w:rPr>
   </w:style>
   <w:style w:type="paragraph" w:styleId="Caption">
@@ -12141,7 +12438,7 @@
     <w:uiPriority w:val="35"/>
     <w:unhideWhenUsed/>
     <w:qFormat/>
-    <w:rsid w:val="00737106"/>
+    <w:rsid w:val="007A07F1"/>
     <w:pPr>
       <w:spacing w:after="200" w:line="240" w:lineRule="auto"/>
     </w:pPr>
@@ -12207,12 +12504,273 @@
     <w:basedOn w:val="DefaultParagraphFont"/>
     <w:link w:val="Heading4"/>
     <w:uiPriority w:val="9"/>
-    <w:rsid w:val="002D080E"/>
+    <w:rsid w:val="007A07F1"/>
+    <w:rPr>
+      <w:rFonts w:asciiTheme="majorHAnsi" w:eastAsiaTheme="majorEastAsia" w:hAnsiTheme="majorHAnsi" w:cstheme="majorBidi"/>
+      <w:b/>
+      <w:bCs/>
+      <w:i/>
+      <w:iCs/>
+      <w:color w:val="000000" w:themeColor="text1"/>
+    </w:rPr>
+  </w:style>
+  <w:style w:type="character" w:customStyle="1" w:styleId="Heading5Char">
+    <w:name w:val="Heading 5 Char"/>
+    <w:basedOn w:val="DefaultParagraphFont"/>
+    <w:link w:val="Heading5"/>
+    <w:uiPriority w:val="9"/>
+    <w:semiHidden/>
+    <w:rsid w:val="007A07F1"/>
+    <w:rPr>
+      <w:rFonts w:asciiTheme="majorHAnsi" w:eastAsiaTheme="majorEastAsia" w:hAnsiTheme="majorHAnsi" w:cstheme="majorBidi"/>
+      <w:color w:val="323E4F" w:themeColor="text2" w:themeShade="BF"/>
+    </w:rPr>
+  </w:style>
+  <w:style w:type="character" w:customStyle="1" w:styleId="Heading6Char">
+    <w:name w:val="Heading 6 Char"/>
+    <w:basedOn w:val="DefaultParagraphFont"/>
+    <w:link w:val="Heading6"/>
+    <w:uiPriority w:val="9"/>
+    <w:semiHidden/>
+    <w:rsid w:val="007A07F1"/>
     <w:rPr>
       <w:rFonts w:asciiTheme="majorHAnsi" w:eastAsiaTheme="majorEastAsia" w:hAnsiTheme="majorHAnsi" w:cstheme="majorBidi"/>
       <w:i/>
       <w:iCs/>
-      <w:color w:val="2F5496" w:themeColor="accent1" w:themeShade="BF"/>
+      <w:color w:val="323E4F" w:themeColor="text2" w:themeShade="BF"/>
+    </w:rPr>
+  </w:style>
+  <w:style w:type="character" w:customStyle="1" w:styleId="Heading7Char">
+    <w:name w:val="Heading 7 Char"/>
+    <w:basedOn w:val="DefaultParagraphFont"/>
+    <w:link w:val="Heading7"/>
+    <w:uiPriority w:val="9"/>
+    <w:semiHidden/>
+    <w:rsid w:val="007A07F1"/>
+    <w:rPr>
+      <w:rFonts w:asciiTheme="majorHAnsi" w:eastAsiaTheme="majorEastAsia" w:hAnsiTheme="majorHAnsi" w:cstheme="majorBidi"/>
+      <w:i/>
+      <w:iCs/>
+      <w:color w:val="404040" w:themeColor="text1" w:themeTint="BF"/>
+    </w:rPr>
+  </w:style>
+  <w:style w:type="character" w:customStyle="1" w:styleId="Heading8Char">
+    <w:name w:val="Heading 8 Char"/>
+    <w:basedOn w:val="DefaultParagraphFont"/>
+    <w:link w:val="Heading8"/>
+    <w:uiPriority w:val="9"/>
+    <w:semiHidden/>
+    <w:rsid w:val="007A07F1"/>
+    <w:rPr>
+      <w:rFonts w:asciiTheme="majorHAnsi" w:eastAsiaTheme="majorEastAsia" w:hAnsiTheme="majorHAnsi" w:cstheme="majorBidi"/>
+      <w:color w:val="404040" w:themeColor="text1" w:themeTint="BF"/>
+      <w:sz w:val="20"/>
+      <w:szCs w:val="20"/>
+    </w:rPr>
+  </w:style>
+  <w:style w:type="character" w:customStyle="1" w:styleId="Heading9Char">
+    <w:name w:val="Heading 9 Char"/>
+    <w:basedOn w:val="DefaultParagraphFont"/>
+    <w:link w:val="Heading9"/>
+    <w:uiPriority w:val="9"/>
+    <w:semiHidden/>
+    <w:rsid w:val="007A07F1"/>
+    <w:rPr>
+      <w:rFonts w:asciiTheme="majorHAnsi" w:eastAsiaTheme="majorEastAsia" w:hAnsiTheme="majorHAnsi" w:cstheme="majorBidi"/>
+      <w:i/>
+      <w:iCs/>
+      <w:color w:val="404040" w:themeColor="text1" w:themeTint="BF"/>
+      <w:sz w:val="20"/>
+      <w:szCs w:val="20"/>
+    </w:rPr>
+  </w:style>
+  <w:style w:type="paragraph" w:styleId="Subtitle">
+    <w:name w:val="Subtitle"/>
+    <w:basedOn w:val="Normal"/>
+    <w:next w:val="Normal"/>
+    <w:link w:val="SubtitleChar"/>
+    <w:uiPriority w:val="11"/>
+    <w:qFormat/>
+    <w:rsid w:val="007A07F1"/>
+    <w:pPr>
+      <w:numPr>
+        <w:ilvl w:val="1"/>
+      </w:numPr>
+    </w:pPr>
+    <w:rPr>
+      <w:color w:val="5A5A5A" w:themeColor="text1" w:themeTint="A5"/>
+      <w:spacing w:val="10"/>
+    </w:rPr>
+  </w:style>
+  <w:style w:type="character" w:customStyle="1" w:styleId="SubtitleChar">
+    <w:name w:val="Subtitle Char"/>
+    <w:basedOn w:val="DefaultParagraphFont"/>
+    <w:link w:val="Subtitle"/>
+    <w:uiPriority w:val="11"/>
+    <w:rsid w:val="007A07F1"/>
+    <w:rPr>
+      <w:color w:val="5A5A5A" w:themeColor="text1" w:themeTint="A5"/>
+      <w:spacing w:val="10"/>
+    </w:rPr>
+  </w:style>
+  <w:style w:type="character" w:styleId="Strong">
+    <w:name w:val="Strong"/>
+    <w:basedOn w:val="DefaultParagraphFont"/>
+    <w:uiPriority w:val="22"/>
+    <w:qFormat/>
+    <w:rsid w:val="007A07F1"/>
+    <w:rPr>
+      <w:b/>
+      <w:bCs/>
+      <w:color w:val="000000" w:themeColor="text1"/>
+    </w:rPr>
+  </w:style>
+  <w:style w:type="character" w:styleId="Emphasis">
+    <w:name w:val="Emphasis"/>
+    <w:basedOn w:val="DefaultParagraphFont"/>
+    <w:uiPriority w:val="20"/>
+    <w:qFormat/>
+    <w:rsid w:val="007A07F1"/>
+    <w:rPr>
+      <w:i/>
+      <w:iCs/>
+      <w:color w:val="auto"/>
+    </w:rPr>
+  </w:style>
+  <w:style w:type="paragraph" w:styleId="NoSpacing">
+    <w:name w:val="No Spacing"/>
+    <w:uiPriority w:val="1"/>
+    <w:qFormat/>
+    <w:rsid w:val="007A07F1"/>
+    <w:pPr>
+      <w:spacing w:after="0" w:line="240" w:lineRule="auto"/>
+    </w:pPr>
+  </w:style>
+  <w:style w:type="paragraph" w:styleId="Quote">
+    <w:name w:val="Quote"/>
+    <w:basedOn w:val="Normal"/>
+    <w:next w:val="Normal"/>
+    <w:link w:val="QuoteChar"/>
+    <w:uiPriority w:val="29"/>
+    <w:qFormat/>
+    <w:rsid w:val="007A07F1"/>
+    <w:pPr>
+      <w:spacing w:before="160"/>
+      <w:ind w:left="720" w:right="720"/>
+    </w:pPr>
+    <w:rPr>
+      <w:i/>
+      <w:iCs/>
+      <w:color w:val="000000" w:themeColor="text1"/>
+    </w:rPr>
+  </w:style>
+  <w:style w:type="character" w:customStyle="1" w:styleId="QuoteChar">
+    <w:name w:val="Quote Char"/>
+    <w:basedOn w:val="DefaultParagraphFont"/>
+    <w:link w:val="Quote"/>
+    <w:uiPriority w:val="29"/>
+    <w:rsid w:val="007A07F1"/>
+    <w:rPr>
+      <w:i/>
+      <w:iCs/>
+      <w:color w:val="000000" w:themeColor="text1"/>
+    </w:rPr>
+  </w:style>
+  <w:style w:type="paragraph" w:styleId="IntenseQuote">
+    <w:name w:val="Intense Quote"/>
+    <w:basedOn w:val="Normal"/>
+    <w:next w:val="Normal"/>
+    <w:link w:val="IntenseQuoteChar"/>
+    <w:uiPriority w:val="30"/>
+    <w:qFormat/>
+    <w:rsid w:val="007A07F1"/>
+    <w:pPr>
+      <w:pBdr>
+        <w:top w:val="single" w:sz="24" w:space="1" w:color="F2F2F2" w:themeColor="background1" w:themeShade="F2"/>
+        <w:bottom w:val="single" w:sz="24" w:space="1" w:color="F2F2F2" w:themeColor="background1" w:themeShade="F2"/>
+      </w:pBdr>
+      <w:shd w:val="clear" w:color="auto" w:fill="F2F2F2" w:themeFill="background1" w:themeFillShade="F2"/>
+      <w:spacing w:before="240" w:after="240"/>
+      <w:ind w:left="936" w:right="936"/>
+      <w:jc w:val="center"/>
+    </w:pPr>
+    <w:rPr>
+      <w:color w:val="000000" w:themeColor="text1"/>
+    </w:rPr>
+  </w:style>
+  <w:style w:type="character" w:customStyle="1" w:styleId="IntenseQuoteChar">
+    <w:name w:val="Intense Quote Char"/>
+    <w:basedOn w:val="DefaultParagraphFont"/>
+    <w:link w:val="IntenseQuote"/>
+    <w:uiPriority w:val="30"/>
+    <w:rsid w:val="007A07F1"/>
+    <w:rPr>
+      <w:color w:val="000000" w:themeColor="text1"/>
+      <w:shd w:val="clear" w:color="auto" w:fill="F2F2F2" w:themeFill="background1" w:themeFillShade="F2"/>
+    </w:rPr>
+  </w:style>
+  <w:style w:type="character" w:styleId="SubtleEmphasis">
+    <w:name w:val="Subtle Emphasis"/>
+    <w:basedOn w:val="DefaultParagraphFont"/>
+    <w:uiPriority w:val="19"/>
+    <w:qFormat/>
+    <w:rsid w:val="007A07F1"/>
+    <w:rPr>
+      <w:i/>
+      <w:iCs/>
+      <w:color w:val="404040" w:themeColor="text1" w:themeTint="BF"/>
+    </w:rPr>
+  </w:style>
+  <w:style w:type="character" w:styleId="IntenseEmphasis">
+    <w:name w:val="Intense Emphasis"/>
+    <w:basedOn w:val="DefaultParagraphFont"/>
+    <w:uiPriority w:val="21"/>
+    <w:qFormat/>
+    <w:rsid w:val="007A07F1"/>
+    <w:rPr>
+      <w:b/>
+      <w:bCs/>
+      <w:i/>
+      <w:iCs/>
+      <w:caps/>
+    </w:rPr>
+  </w:style>
+  <w:style w:type="character" w:styleId="SubtleReference">
+    <w:name w:val="Subtle Reference"/>
+    <w:basedOn w:val="DefaultParagraphFont"/>
+    <w:uiPriority w:val="31"/>
+    <w:qFormat/>
+    <w:rsid w:val="007A07F1"/>
+    <w:rPr>
+      <w:smallCaps/>
+      <w:color w:val="404040" w:themeColor="text1" w:themeTint="BF"/>
+      <w:u w:val="single" w:color="7F7F7F" w:themeColor="text1" w:themeTint="80"/>
+    </w:rPr>
+  </w:style>
+  <w:style w:type="character" w:styleId="IntenseReference">
+    <w:name w:val="Intense Reference"/>
+    <w:basedOn w:val="DefaultParagraphFont"/>
+    <w:uiPriority w:val="32"/>
+    <w:qFormat/>
+    <w:rsid w:val="007A07F1"/>
+    <w:rPr>
+      <w:b/>
+      <w:bCs/>
+      <w:smallCaps/>
+      <w:u w:val="single"/>
+    </w:rPr>
+  </w:style>
+  <w:style w:type="character" w:styleId="BookTitle">
+    <w:name w:val="Book Title"/>
+    <w:basedOn w:val="DefaultParagraphFont"/>
+    <w:uiPriority w:val="33"/>
+    <w:qFormat/>
+    <w:rsid w:val="007A07F1"/>
+    <w:rPr>
+      <w:b w:val="0"/>
+      <w:bCs w:val="0"/>
+      <w:smallCaps/>
+      <w:spacing w:val="5"/>
     </w:rPr>
   </w:style>
 </w:styles>

</xml_diff>